<commit_message>
Backup with tooltip img inserted
</commit_message>
<xml_diff>
--- a/Task Specification/weekly schedule.docx
+++ b/Task Specification/weekly schedule.docx
@@ -376,25 +376,7 @@
                 <w:sz w:val="22"/>
                 <w:szCs w:val="22"/>
               </w:rPr>
-              <w:t xml:space="preserve">Enable display of </w:t>
-            </w:r>
-            <w:r>
-              <w:rPr>
-                <w:rFonts w:ascii="Helvetica Neue" w:hAnsi="Helvetica Neue"/>
-                <w:b/>
-                <w:sz w:val="22"/>
-                <w:szCs w:val="22"/>
-              </w:rPr>
-              <w:t xml:space="preserve">population density </w:t>
-            </w:r>
-            <w:r>
-              <w:rPr>
-                <w:rFonts w:ascii="Helvetica Neue" w:hAnsi="Helvetica Neue"/>
-                <w:b/>
-                <w:sz w:val="22"/>
-                <w:szCs w:val="22"/>
-              </w:rPr>
-              <w:t>world map</w:t>
+              <w:t>Enable display of population density world map</w:t>
             </w:r>
             <w:r>
               <w:rPr>
@@ -431,16 +413,7 @@
                 <w:sz w:val="22"/>
                 <w:szCs w:val="22"/>
               </w:rPr>
-              <w:t xml:space="preserve">Week </w:t>
-            </w:r>
-            <w:r>
-              <w:rPr>
-                <w:rFonts w:ascii="Helvetica Neue" w:hAnsi="Helvetica Neue"/>
-                <w:b/>
-                <w:sz w:val="22"/>
-                <w:szCs w:val="22"/>
-              </w:rPr>
-              <w:t>2</w:t>
+              <w:t>Week 2</w:t>
             </w:r>
           </w:p>
         </w:tc>
@@ -608,91 +581,13 @@
               <w:t>time_slider</w:t>
             </w:r>
             <w:proofErr w:type="spellEnd"/>
-          </w:p>
-          <w:p>
-            <w:pPr>
-              <w:pStyle w:val="ListParagraph"/>
-              <w:numPr>
-                <w:ilvl w:val="0"/>
-                <w:numId w:val="49"/>
-              </w:numPr>
-              <w:spacing w:before="240" w:after="240"/>
-              <w:rPr>
-                <w:rFonts w:ascii="Helvetica Neue" w:hAnsi="Helvetica Neue"/>
-                <w:sz w:val="22"/>
-                <w:szCs w:val="22"/>
-              </w:rPr>
-            </w:pPr>
             <w:r>
               <w:rPr>
                 <w:rFonts w:ascii="Helvetica Neue" w:hAnsi="Helvetica Neue"/>
                 <w:sz w:val="22"/>
                 <w:szCs w:val="22"/>
               </w:rPr>
-              <w:t xml:space="preserve">Add </w:t>
-            </w:r>
-            <w:proofErr w:type="spellStart"/>
-            <w:r>
-              <w:rPr>
-                <w:rFonts w:ascii="Helvetica Neue" w:hAnsi="Helvetica Neue"/>
-                <w:sz w:val="22"/>
-                <w:szCs w:val="22"/>
-              </w:rPr>
-              <w:t>FCL_logo</w:t>
-            </w:r>
-            <w:proofErr w:type="spellEnd"/>
-          </w:p>
-          <w:p>
-            <w:pPr>
-              <w:pStyle w:val="ListParagraph"/>
-              <w:numPr>
-                <w:ilvl w:val="0"/>
-                <w:numId w:val="49"/>
-              </w:numPr>
-              <w:spacing w:before="240" w:after="240"/>
-              <w:rPr>
-                <w:rFonts w:ascii="Helvetica Neue" w:hAnsi="Helvetica Neue"/>
-                <w:sz w:val="22"/>
-                <w:szCs w:val="22"/>
-              </w:rPr>
-            </w:pPr>
-            <w:r>
-              <w:rPr>
-                <w:rFonts w:ascii="Helvetica Neue" w:hAnsi="Helvetica Neue"/>
-                <w:sz w:val="22"/>
-                <w:szCs w:val="22"/>
-              </w:rPr>
-              <w:t xml:space="preserve">Improve on the tooltip display style of projects, adding pictures, </w:t>
-            </w:r>
-            <w:proofErr w:type="spellStart"/>
-            <w:proofErr w:type="gramStart"/>
-            <w:r>
-              <w:rPr>
-                <w:rFonts w:ascii="Helvetica Neue" w:hAnsi="Helvetica Neue"/>
-                <w:sz w:val="22"/>
-                <w:szCs w:val="22"/>
-              </w:rPr>
-              <w:t>exclude”title</w:t>
-            </w:r>
-            <w:proofErr w:type="spellEnd"/>
-            <w:proofErr w:type="gramEnd"/>
-            <w:r>
-              <w:rPr>
-                <w:rFonts w:ascii="Helvetica Neue" w:hAnsi="Helvetica Neue"/>
-                <w:sz w:val="22"/>
-                <w:szCs w:val="22"/>
-              </w:rPr>
-              <w:t>, coor</w:t>
-            </w:r>
-            <w:bookmarkStart w:id="0" w:name="_GoBack"/>
-            <w:bookmarkEnd w:id="0"/>
-            <w:r>
-              <w:rPr>
-                <w:rFonts w:ascii="Helvetica Neue" w:hAnsi="Helvetica Neue"/>
-                <w:sz w:val="22"/>
-                <w:szCs w:val="22"/>
-              </w:rPr>
-              <w:t>dinates, description”</w:t>
+              <w:t xml:space="preserve"> √</w:t>
             </w:r>
           </w:p>
           <w:p>
@@ -715,7 +610,25 @@
                 <w:sz w:val="22"/>
                 <w:szCs w:val="22"/>
               </w:rPr>
-              <w:t>Add sliding button to switch between layers</w:t>
+              <w:t xml:space="preserve">Add </w:t>
+            </w:r>
+            <w:proofErr w:type="spellStart"/>
+            <w:r>
+              <w:rPr>
+                <w:rFonts w:ascii="Helvetica Neue" w:hAnsi="Helvetica Neue"/>
+                <w:sz w:val="22"/>
+                <w:szCs w:val="22"/>
+              </w:rPr>
+              <w:t>FCL_logo</w:t>
+            </w:r>
+            <w:proofErr w:type="spellEnd"/>
+            <w:r>
+              <w:rPr>
+                <w:rFonts w:ascii="Helvetica Neue" w:hAnsi="Helvetica Neue"/>
+                <w:sz w:val="22"/>
+                <w:szCs w:val="22"/>
+              </w:rPr>
+              <w:t xml:space="preserve"> √</w:t>
             </w:r>
           </w:p>
           <w:p>
@@ -738,7 +651,35 @@
                 <w:sz w:val="22"/>
                 <w:szCs w:val="22"/>
               </w:rPr>
-              <w:t>Redesign color schema according to FCL theme colors</w:t>
+              <w:t xml:space="preserve">Improve on the tooltip display style of projects, adding pictures, </w:t>
+            </w:r>
+            <w:proofErr w:type="spellStart"/>
+            <w:proofErr w:type="gramStart"/>
+            <w:r>
+              <w:rPr>
+                <w:rFonts w:ascii="Helvetica Neue" w:hAnsi="Helvetica Neue"/>
+                <w:sz w:val="22"/>
+                <w:szCs w:val="22"/>
+              </w:rPr>
+              <w:t>exclude”title</w:t>
+            </w:r>
+            <w:proofErr w:type="spellEnd"/>
+            <w:proofErr w:type="gramEnd"/>
+            <w:r>
+              <w:rPr>
+                <w:rFonts w:ascii="Helvetica Neue" w:hAnsi="Helvetica Neue"/>
+                <w:sz w:val="22"/>
+                <w:szCs w:val="22"/>
+              </w:rPr>
+              <w:t>, coordinates, description”</w:t>
+            </w:r>
+            <w:r>
+              <w:rPr>
+                <w:rFonts w:ascii="Helvetica Neue" w:hAnsi="Helvetica Neue"/>
+                <w:sz w:val="22"/>
+                <w:szCs w:val="22"/>
+              </w:rPr>
+              <w:t xml:space="preserve"> √</w:t>
             </w:r>
           </w:p>
           <w:p>
@@ -761,7 +702,15 @@
                 <w:sz w:val="22"/>
                 <w:szCs w:val="22"/>
               </w:rPr>
-              <w:t>Add legend for project dots in map etc.</w:t>
+              <w:t>Add sliding button to switch between layers</w:t>
+            </w:r>
+            <w:r>
+              <w:rPr>
+                <w:rFonts w:ascii="Helvetica Neue" w:hAnsi="Helvetica Neue"/>
+                <w:sz w:val="22"/>
+                <w:szCs w:val="22"/>
+              </w:rPr>
+              <w:t xml:space="preserve"> √</w:t>
             </w:r>
           </w:p>
           <w:p>
@@ -784,6 +733,70 @@
                 <w:sz w:val="22"/>
                 <w:szCs w:val="22"/>
               </w:rPr>
+              <w:t>Redesign color schema according to FCL theme colors</w:t>
+            </w:r>
+            <w:r>
+              <w:rPr>
+                <w:rFonts w:ascii="Helvetica Neue" w:hAnsi="Helvetica Neue"/>
+                <w:sz w:val="22"/>
+                <w:szCs w:val="22"/>
+              </w:rPr>
+              <w:t xml:space="preserve"> </w:t>
+            </w:r>
+            <w:bookmarkStart w:id="0" w:name="_GoBack"/>
+            <w:bookmarkEnd w:id="0"/>
+          </w:p>
+          <w:p>
+            <w:pPr>
+              <w:pStyle w:val="ListParagraph"/>
+              <w:numPr>
+                <w:ilvl w:val="0"/>
+                <w:numId w:val="49"/>
+              </w:numPr>
+              <w:spacing w:before="240" w:after="240"/>
+              <w:rPr>
+                <w:rFonts w:ascii="Helvetica Neue" w:hAnsi="Helvetica Neue"/>
+                <w:sz w:val="22"/>
+                <w:szCs w:val="22"/>
+              </w:rPr>
+            </w:pPr>
+            <w:r>
+              <w:rPr>
+                <w:rFonts w:ascii="Helvetica Neue" w:hAnsi="Helvetica Neue"/>
+                <w:sz w:val="22"/>
+                <w:szCs w:val="22"/>
+              </w:rPr>
+              <w:t>Add legend for project dots in map etc.</w:t>
+            </w:r>
+            <w:r>
+              <w:rPr>
+                <w:rFonts w:ascii="Helvetica Neue" w:hAnsi="Helvetica Neue"/>
+                <w:sz w:val="22"/>
+                <w:szCs w:val="22"/>
+              </w:rPr>
+              <w:t>√</w:t>
+            </w:r>
+          </w:p>
+          <w:p>
+            <w:pPr>
+              <w:pStyle w:val="ListParagraph"/>
+              <w:numPr>
+                <w:ilvl w:val="0"/>
+                <w:numId w:val="49"/>
+              </w:numPr>
+              <w:spacing w:before="240" w:after="240"/>
+              <w:rPr>
+                <w:rFonts w:ascii="Helvetica Neue" w:hAnsi="Helvetica Neue"/>
+                <w:sz w:val="22"/>
+                <w:szCs w:val="22"/>
+              </w:rPr>
+            </w:pPr>
+            <w:r>
+              <w:rPr>
+                <w:rFonts w:ascii="Helvetica Neue" w:hAnsi="Helvetica Neue"/>
+                <w:sz w:val="22"/>
+                <w:szCs w:val="22"/>
+              </w:rPr>
               <w:t xml:space="preserve">Convert project dots to </w:t>
             </w:r>
             <w:proofErr w:type="spellStart"/>
@@ -803,6 +816,14 @@
                 <w:szCs w:val="22"/>
               </w:rPr>
               <w:t>, packing circles</w:t>
+            </w:r>
+            <w:r>
+              <w:rPr>
+                <w:rFonts w:ascii="Helvetica Neue" w:hAnsi="Helvetica Neue"/>
+                <w:sz w:val="22"/>
+                <w:szCs w:val="22"/>
+              </w:rPr>
+              <w:t xml:space="preserve"> </w:t>
             </w:r>
           </w:p>
           <w:p>
@@ -898,16 +919,7 @@
                 <w:sz w:val="22"/>
                 <w:szCs w:val="22"/>
               </w:rPr>
-              <w:t xml:space="preserve">Week </w:t>
-            </w:r>
-            <w:r>
-              <w:rPr>
-                <w:rFonts w:ascii="Helvetica Neue" w:hAnsi="Helvetica Neue"/>
-                <w:b/>
-                <w:sz w:val="22"/>
-                <w:szCs w:val="22"/>
-              </w:rPr>
-              <w:t>3</w:t>
+              <w:t>Week 3</w:t>
             </w:r>
           </w:p>
         </w:tc>
@@ -951,16 +963,7 @@
                 <w:sz w:val="22"/>
                 <w:szCs w:val="22"/>
               </w:rPr>
-              <w:t xml:space="preserve">Week </w:t>
-            </w:r>
-            <w:r>
-              <w:rPr>
-                <w:rFonts w:ascii="Helvetica Neue" w:hAnsi="Helvetica Neue"/>
-                <w:b/>
-                <w:sz w:val="22"/>
-                <w:szCs w:val="22"/>
-              </w:rPr>
-              <w:t>4</w:t>
+              <w:t>Week 4</w:t>
             </w:r>
           </w:p>
         </w:tc>
@@ -1004,16 +1007,7 @@
                 <w:sz w:val="22"/>
                 <w:szCs w:val="22"/>
               </w:rPr>
-              <w:t xml:space="preserve">Week </w:t>
-            </w:r>
-            <w:r>
-              <w:rPr>
-                <w:rFonts w:ascii="Helvetica Neue" w:hAnsi="Helvetica Neue"/>
-                <w:b/>
-                <w:sz w:val="22"/>
-                <w:szCs w:val="22"/>
-              </w:rPr>
-              <w:t>5</w:t>
+              <w:t>Week 5</w:t>
             </w:r>
           </w:p>
         </w:tc>
@@ -1112,16 +1106,7 @@
                 <w:szCs w:val="22"/>
               </w:rPr>
               <w:lastRenderedPageBreak/>
-              <w:t xml:space="preserve">Week </w:t>
-            </w:r>
-            <w:r>
-              <w:rPr>
-                <w:rFonts w:ascii="Helvetica Neue" w:hAnsi="Helvetica Neue"/>
-                <w:b/>
-                <w:sz w:val="22"/>
-                <w:szCs w:val="22"/>
-              </w:rPr>
-              <w:t>7</w:t>
+              <w:t>Week 7</w:t>
             </w:r>
           </w:p>
         </w:tc>
@@ -1165,16 +1150,7 @@
                 <w:sz w:val="22"/>
                 <w:szCs w:val="22"/>
               </w:rPr>
-              <w:t xml:space="preserve">Week </w:t>
-            </w:r>
-            <w:r>
-              <w:rPr>
-                <w:rFonts w:ascii="Helvetica Neue" w:hAnsi="Helvetica Neue"/>
-                <w:b/>
-                <w:sz w:val="22"/>
-                <w:szCs w:val="22"/>
-              </w:rPr>
-              <w:t>8</w:t>
+              <w:t>Week 8</w:t>
             </w:r>
           </w:p>
         </w:tc>
@@ -1218,16 +1194,7 @@
                 <w:sz w:val="22"/>
                 <w:szCs w:val="22"/>
               </w:rPr>
-              <w:t xml:space="preserve">Week </w:t>
-            </w:r>
-            <w:r>
-              <w:rPr>
-                <w:rFonts w:ascii="Helvetica Neue" w:hAnsi="Helvetica Neue"/>
-                <w:b/>
-                <w:sz w:val="22"/>
-                <w:szCs w:val="22"/>
-              </w:rPr>
-              <w:t>9</w:t>
+              <w:t>Week 9</w:t>
             </w:r>
           </w:p>
         </w:tc>
@@ -1271,16 +1238,7 @@
                 <w:sz w:val="22"/>
                 <w:szCs w:val="22"/>
               </w:rPr>
-              <w:t xml:space="preserve">Week </w:t>
-            </w:r>
-            <w:r>
-              <w:rPr>
-                <w:rFonts w:ascii="Helvetica Neue" w:hAnsi="Helvetica Neue"/>
-                <w:b/>
-                <w:sz w:val="22"/>
-                <w:szCs w:val="22"/>
-              </w:rPr>
-              <w:t>10</w:t>
+              <w:t>Week 10</w:t>
             </w:r>
           </w:p>
         </w:tc>
@@ -1390,14 +1348,27 @@
     <w:r>
       <w:t>/</w:t>
     </w:r>
-    <w:fldSimple w:instr=" NUMPAGES  \* MERGEFORMAT ">
-      <w:r>
-        <w:rPr>
-          <w:noProof/>
-        </w:rPr>
-        <w:t>2</w:t>
-      </w:r>
-    </w:fldSimple>
+    <w:r>
+      <w:fldChar w:fldCharType="begin"/>
+    </w:r>
+    <w:r>
+      <w:instrText xml:space="preserve"> NUMPAGES  \* MERGEFORMAT </w:instrText>
+    </w:r>
+    <w:r>
+      <w:fldChar w:fldCharType="separate"/>
+    </w:r>
+    <w:r>
+      <w:rPr>
+        <w:noProof/>
+      </w:rPr>
+      <w:t>2</w:t>
+    </w:r>
+    <w:r>
+      <w:rPr>
+        <w:noProof/>
+      </w:rPr>
+      <w:fldChar w:fldCharType="end"/>
+    </w:r>
   </w:p>
 </w:ftr>
 </file>
@@ -1571,7 +1542,7 @@
                   </a:ln>
                   <a:extLst>
                     <a:ext uri="{53640926-AAD7-44d8-BBD7-CCE9431645EC}">
-                      <a14:shadowObscured xmlns:a14="http://schemas.microsoft.com/office/drawing/2010/main" xmlns:w="http://schemas.openxmlformats.org/wordprocessingml/2006/main" xmlns:w10="urn:schemas-microsoft-com:office:word" xmlns:v="urn:schemas-microsoft-com:vml" xmlns:o="urn:schemas-microsoft-com:office:office" xmlns=""/>
+                      <a14:shadowObscured xmlns="" xmlns:o="urn:schemas-microsoft-com:office:office" xmlns:v="urn:schemas-microsoft-com:vml" xmlns:w10="urn:schemas-microsoft-com:office:word" xmlns:w="http://schemas.openxmlformats.org/wordprocessingml/2006/main" xmlns:a14="http://schemas.microsoft.com/office/drawing/2010/main"/>
                     </a:ext>
                   </a:extLst>
                 </pic:spPr>
@@ -7717,7 +7688,7 @@
 </file>
 
 <file path=customXml/itemProps1.xml><?xml version="1.0" encoding="utf-8"?>
-<ds:datastoreItem xmlns:ds="http://schemas.openxmlformats.org/officeDocument/2006/customXml" ds:itemID="{131C212F-E040-9248-AA40-F5564CD0CBC5}">
+<ds:datastoreItem xmlns:ds="http://schemas.openxmlformats.org/officeDocument/2006/customXml" ds:itemID="{8A931628-7BC3-2743-91DA-1EB69CDC860B}">
   <ds:schemaRefs>
     <ds:schemaRef ds:uri="http://schemas.openxmlformats.org/officeDocument/2006/bibliography"/>
   </ds:schemaRefs>

</xml_diff>